<commit_message>
Aggiunto caso d'uso d'avviamento
</commit_message>
<xml_diff>
--- a/Iterazione 1/Relazione Iterazione 1.docx
+++ b/Iterazione 1/Relazione Iterazione 1.docx
@@ -4152,7 +4152,7 @@
           <w:szCs w:val="30"/>
         </w:rPr>
         <w:drawing>
-          <wp:inline distT="0" distB="0" distL="0" distR="0" wp14:anchorId="07CBE3AC" wp14:editId="15D3DC90">
+          <wp:inline distT="0" distB="0" distL="0" distR="0" wp14:anchorId="07CBE3AC" wp14:editId="48E46C9B">
             <wp:extent cx="6391275" cy="3239703"/>
             <wp:effectExtent l="0" t="0" r="0" b="0"/>
             <wp:docPr id="2047452818" name="Immagine 9"/>
@@ -4970,7 +4970,7 @@
           <w:szCs w:val="28"/>
         </w:rPr>
         <w:drawing>
-          <wp:inline distT="0" distB="0" distL="0" distR="0" wp14:anchorId="1D1BC8C5" wp14:editId="464AB031">
+          <wp:inline distT="0" distB="0" distL="0" distR="0" wp14:anchorId="1D1BC8C5" wp14:editId="5D20A846">
             <wp:extent cx="6144301" cy="3019425"/>
             <wp:effectExtent l="0" t="0" r="8890" b="0"/>
             <wp:docPr id="715557790" name="Immagine 15"/>
@@ -5105,7 +5105,7 @@
           <w:szCs w:val="28"/>
         </w:rPr>
         <w:drawing>
-          <wp:inline distT="0" distB="0" distL="0" distR="0" wp14:anchorId="41211580" wp14:editId="5B64D4F5">
+          <wp:inline distT="0" distB="0" distL="0" distR="0" wp14:anchorId="41211580" wp14:editId="2EBE7F26">
             <wp:extent cx="6080732" cy="3575576"/>
             <wp:effectExtent l="0" t="0" r="0" b="6350"/>
             <wp:docPr id="1574597552" name="Immagine 16"/>
@@ -5188,13 +5188,11 @@
     </w:p>
     <w:p>
       <w:pPr>
-        <w:ind w:left="360"/>
-        <w:jc w:val="both"/>
-        <w:rPr>
-          <w:b/>
-          <w:bCs/>
-          <w:sz w:val="28"/>
-          <w:szCs w:val="28"/>
+        <w:rPr>
+          <w:b/>
+          <w:bCs/>
+          <w:sz w:val="30"/>
+          <w:szCs w:val="30"/>
         </w:rPr>
       </w:pPr>
       <w:r>
@@ -5206,10 +5204,10 @@
           <w:szCs w:val="28"/>
         </w:rPr>
         <w:drawing>
-          <wp:inline distT="0" distB="0" distL="0" distR="0" wp14:anchorId="192A6EF4" wp14:editId="7186ADA9">
-            <wp:extent cx="6115050" cy="5029200"/>
-            <wp:effectExtent l="0" t="0" r="0" b="9525"/>
-            <wp:docPr id="1725453804" name="Immagine 1"/>
+          <wp:inline distT="0" distB="0" distL="0" distR="0" wp14:anchorId="0497A566" wp14:editId="6815FE02">
+            <wp:extent cx="6105525" cy="5021366"/>
+            <wp:effectExtent l="0" t="0" r="0" b="8255"/>
+            <wp:docPr id="1725453804" name="Immagine 1" descr="Immagine che contiene testo, schermata, diagramma, Parallelo&#10;&#10;Descrizione generata automaticamente"/>
             <wp:cNvGraphicFramePr>
               <a:graphicFrameLocks xmlns:a="http://schemas.openxmlformats.org/drawingml/2006/main" noChangeAspect="1"/>
             </wp:cNvGraphicFramePr>
@@ -5217,7 +5215,7 @@
               <a:graphicData uri="http://schemas.openxmlformats.org/drawingml/2006/picture">
                 <pic:pic xmlns:pic="http://schemas.openxmlformats.org/drawingml/2006/picture">
                   <pic:nvPicPr>
-                    <pic:cNvPr id="0" name="Picture 1"/>
+                    <pic:cNvPr id="1725453804" name="Immagine 1" descr="Immagine che contiene testo, schermata, diagramma, Parallelo&#10;&#10;Descrizione generata automaticamente"/>
                     <pic:cNvPicPr>
                       <a:picLocks noChangeAspect="1" noChangeArrowheads="1"/>
                     </pic:cNvPicPr>
@@ -5238,7 +5236,7 @@
                   <pic:spPr bwMode="auto">
                     <a:xfrm>
                       <a:off x="0" y="0"/>
-                      <a:ext cx="6115050" cy="5029200"/>
+                      <a:ext cx="6107911" cy="5023328"/>
                     </a:xfrm>
                     <a:prstGeom prst="rect">
                       <a:avLst/>
@@ -5254,6 +5252,111 @@
           </wp:inline>
         </w:drawing>
       </w:r>
+    </w:p>
+    <w:p>
+      <w:pPr>
+        <w:pStyle w:val="Paragrafoelenco"/>
+        <w:numPr>
+          <w:ilvl w:val="1"/>
+          <w:numId w:val="3"/>
+        </w:numPr>
+        <w:jc w:val="both"/>
+        <w:rPr>
+          <w:b/>
+          <w:bCs/>
+          <w:sz w:val="30"/>
+          <w:szCs w:val="30"/>
+        </w:rPr>
+      </w:pPr>
+      <w:r>
+        <w:rPr>
+          <w:b/>
+          <w:bCs/>
+          <w:sz w:val="30"/>
+          <w:szCs w:val="30"/>
+        </w:rPr>
+        <w:t>SD Caso d’uso d’avviamento</w:t>
+      </w:r>
+    </w:p>
+    <w:p>
+      <w:pPr>
+        <w:jc w:val="center"/>
+        <w:rPr>
+          <w:b/>
+          <w:bCs/>
+          <w:sz w:val="30"/>
+          <w:szCs w:val="30"/>
+        </w:rPr>
+      </w:pPr>
+      <w:r>
+        <w:rPr>
+          <w:b/>
+          <w:bCs/>
+          <w:noProof/>
+          <w:sz w:val="28"/>
+          <w:szCs w:val="28"/>
+        </w:rPr>
+        <w:drawing>
+          <wp:inline distT="0" distB="0" distL="0" distR="0" wp14:anchorId="28592F3F" wp14:editId="332C3639">
+            <wp:extent cx="5953125" cy="3143472"/>
+            <wp:effectExtent l="0" t="0" r="0" b="0"/>
+            <wp:docPr id="1475071975" name="Immagine 1" descr="Immagine che contiene testo, schermata, diagramma, linea&#10;&#10;Descrizione generata automaticamente"/>
+            <wp:cNvGraphicFramePr>
+              <a:graphicFrameLocks xmlns:a="http://schemas.openxmlformats.org/drawingml/2006/main" noChangeAspect="1"/>
+            </wp:cNvGraphicFramePr>
+            <a:graphic xmlns:a="http://schemas.openxmlformats.org/drawingml/2006/main">
+              <a:graphicData uri="http://schemas.openxmlformats.org/drawingml/2006/picture">
+                <pic:pic xmlns:pic="http://schemas.openxmlformats.org/drawingml/2006/picture">
+                  <pic:nvPicPr>
+                    <pic:cNvPr id="1475071975" name="Immagine 1" descr="Immagine che contiene testo, schermata, diagramma, linea&#10;&#10;Descrizione generata automaticamente"/>
+                    <pic:cNvPicPr>
+                      <a:picLocks noChangeAspect="1" noChangeArrowheads="1"/>
+                    </pic:cNvPicPr>
+                  </pic:nvPicPr>
+                  <pic:blipFill>
+                    <a:blip r:embed="rId17">
+                      <a:extLst>
+                        <a:ext uri="{28A0092B-C50C-407E-A947-70E740481C1C}">
+                          <a14:useLocalDpi xmlns:a14="http://schemas.microsoft.com/office/drawing/2010/main" val="0"/>
+                        </a:ext>
+                      </a:extLst>
+                    </a:blip>
+                    <a:srcRect/>
+                    <a:stretch>
+                      <a:fillRect/>
+                    </a:stretch>
+                  </pic:blipFill>
+                  <pic:spPr bwMode="auto">
+                    <a:xfrm>
+                      <a:off x="0" y="0"/>
+                      <a:ext cx="5970170" cy="3152473"/>
+                    </a:xfrm>
+                    <a:prstGeom prst="rect">
+                      <a:avLst/>
+                    </a:prstGeom>
+                    <a:noFill/>
+                    <a:ln>
+                      <a:noFill/>
+                    </a:ln>
+                  </pic:spPr>
+                </pic:pic>
+              </a:graphicData>
+            </a:graphic>
+          </wp:inline>
+        </w:drawing>
+      </w:r>
+    </w:p>
+    <w:p>
+      <w:pPr>
+        <w:pStyle w:val="Paragrafoelenco"/>
+        <w:ind w:left="1080"/>
+        <w:rPr>
+          <w:b/>
+          <w:bCs/>
+          <w:sz w:val="28"/>
+          <w:szCs w:val="28"/>
+        </w:rPr>
+      </w:pPr>
     </w:p>
     <w:sectPr>
       <w:pgSz w:w="11906" w:h="16838"/>

</xml_diff>

<commit_message>
Correzione della parte relativa ai test
</commit_message>
<xml_diff>
--- a/Iterazione 1/Relazione Iterazione 1.docx
+++ b/Iterazione 1/Relazione Iterazione 1.docx
@@ -14,25 +14,14 @@
       </w:pPr>
       <w:bookmarkStart w:id="0" w:name="_Hlk187854833"/>
       <w:bookmarkEnd w:id="0"/>
-      <w:proofErr w:type="spellStart"/>
-      <w:r>
-        <w:rPr>
-          <w:b/>
-          <w:bCs/>
-          <w:sz w:val="28"/>
-          <w:szCs w:val="28"/>
-        </w:rPr>
-        <w:t>InViaggio</w:t>
-      </w:r>
-      <w:proofErr w:type="spellEnd"/>
-      <w:r>
-        <w:rPr>
-          <w:b/>
-          <w:bCs/>
-          <w:sz w:val="28"/>
-          <w:szCs w:val="28"/>
-        </w:rPr>
-        <w:t>: Elaborazione - Iterazione 1</w:t>
+      <w:r>
+        <w:rPr>
+          <w:b/>
+          <w:bCs/>
+          <w:sz w:val="28"/>
+          <w:szCs w:val="28"/>
+        </w:rPr>
+        <w:t>InViaggio: Elaborazione - Iterazione 1</w:t>
       </w:r>
     </w:p>
     <w:p>
@@ -1897,7 +1886,6 @@
           <w:szCs w:val="28"/>
         </w:rPr>
       </w:pPr>
-      <w:proofErr w:type="spellStart"/>
       <w:r>
         <w:rPr>
           <w:sz w:val="28"/>
@@ -1905,7 +1893,6 @@
         </w:rPr>
         <w:t>InViaggio</w:t>
       </w:r>
-      <w:proofErr w:type="spellEnd"/>
     </w:p>
     <w:p>
       <w:pPr>
@@ -1951,39 +1938,7 @@
           <w:sz w:val="28"/>
           <w:szCs w:val="28"/>
         </w:rPr>
-        <w:t xml:space="preserve"> (individuando due specializzazioni della classe concettuale: </w:t>
-      </w:r>
-      <w:proofErr w:type="spellStart"/>
-      <w:r>
-        <w:rPr>
-          <w:sz w:val="28"/>
-          <w:szCs w:val="28"/>
-        </w:rPr>
-        <w:t>corsaBus</w:t>
-      </w:r>
-      <w:proofErr w:type="spellEnd"/>
-      <w:r>
-        <w:rPr>
-          <w:sz w:val="28"/>
-          <w:szCs w:val="28"/>
-        </w:rPr>
-        <w:t xml:space="preserve"> e </w:t>
-      </w:r>
-      <w:proofErr w:type="spellStart"/>
-      <w:r>
-        <w:rPr>
-          <w:sz w:val="28"/>
-          <w:szCs w:val="28"/>
-        </w:rPr>
-        <w:t>corsaTreno</w:t>
-      </w:r>
-      <w:proofErr w:type="spellEnd"/>
-      <w:r>
-        <w:rPr>
-          <w:sz w:val="28"/>
-          <w:szCs w:val="28"/>
-        </w:rPr>
-        <w:t>)</w:t>
+        <w:t xml:space="preserve"> (individuando due specializzazioni della classe concettuale: corsaBus e corsaTreno)</w:t>
       </w:r>
     </w:p>
     <w:p>
@@ -2500,7 +2455,6 @@
         </w:rPr>
         <w:tab/>
       </w:r>
-      <w:proofErr w:type="spellStart"/>
       <w:r>
         <w:rPr>
           <w:b/>
@@ -2510,7 +2464,6 @@
         </w:rPr>
         <w:t>inserisciNuovaTratta</w:t>
       </w:r>
-      <w:proofErr w:type="spellEnd"/>
     </w:p>
     <w:tbl>
       <w:tblPr>
@@ -2543,35 +2496,20 @@
             <w:tcW w:w="6437" w:type="dxa"/>
           </w:tcPr>
           <w:p>
-            <w:proofErr w:type="spellStart"/>
-            <w:r>
-              <w:t>inserisciNuovaTratta</w:t>
-            </w:r>
-            <w:proofErr w:type="spellEnd"/>
-            <w:r>
-              <w:t>(</w:t>
-            </w:r>
-            <w:proofErr w:type="spellStart"/>
+            <w:r>
+              <w:t>inserisciNuovaTratta(</w:t>
+            </w:r>
             <w:r>
               <w:t>tipoTratta:int,</w:t>
             </w:r>
             <w:r>
-              <w:t>cittaPartenza:String</w:t>
-            </w:r>
-            <w:proofErr w:type="spellEnd"/>
-            <w:r>
-              <w:t>,</w:t>
+              <w:t>cittaPartenza:String,</w:t>
             </w:r>
             <w:r>
               <w:t xml:space="preserve"> </w:t>
             </w:r>
-            <w:proofErr w:type="spellStart"/>
-            <w:r>
-              <w:t>cittaArrivo:String</w:t>
-            </w:r>
-            <w:proofErr w:type="spellEnd"/>
-            <w:r>
-              <w:t>)</w:t>
+            <w:r>
+              <w:t>cittaArrivo:String)</w:t>
             </w:r>
           </w:p>
         </w:tc>
@@ -2686,15 +2624,7 @@
               <w:t>t</w:t>
             </w:r>
             <w:r>
-              <w:t xml:space="preserve"> è stata associata a </w:t>
-            </w:r>
-            <w:proofErr w:type="spellStart"/>
-            <w:r>
-              <w:t>inViaggio</w:t>
-            </w:r>
-            <w:proofErr w:type="spellEnd"/>
-            <w:r>
-              <w:t xml:space="preserve"> tramite l’associazione “corrente”;</w:t>
+              <w:t xml:space="preserve"> è stata associata a inViaggio tramite l’associazione “corrente”;</w:t>
             </w:r>
           </w:p>
         </w:tc>
@@ -2747,15 +2677,6 @@
           <w:szCs w:val="28"/>
         </w:rPr>
         <w:tab/>
-      </w:r>
-      <w:proofErr w:type="spellStart"/>
-      <w:r>
-        <w:rPr>
-          <w:b/>
-          <w:bCs/>
-          <w:sz w:val="28"/>
-          <w:szCs w:val="28"/>
-        </w:rPr>
         <w:t>inserisciC</w:t>
       </w:r>
       <w:r>
@@ -2776,7 +2697,6 @@
         </w:rPr>
         <w:t>rsa</w:t>
       </w:r>
-      <w:proofErr w:type="spellEnd"/>
     </w:p>
     <w:tbl>
       <w:tblPr>
@@ -2821,25 +2741,18 @@
             <w:r>
               <w:t xml:space="preserve"> </w:t>
             </w:r>
-            <w:proofErr w:type="spellStart"/>
-            <w:r>
-              <w:t>oraArrivo:Time</w:t>
-            </w:r>
-            <w:proofErr w:type="spellEnd"/>
-            <w:r>
-              <w:t>,</w:t>
+            <w:r>
+              <w:t>oraArrivo:Time,</w:t>
             </w:r>
             <w:r>
               <w:t xml:space="preserve"> </w:t>
             </w:r>
-            <w:proofErr w:type="spellStart"/>
             <w:r>
               <w:t>costo</w:t>
             </w:r>
             <w:r>
               <w:t>Base</w:t>
             </w:r>
-            <w:proofErr w:type="spellEnd"/>
             <w:r>
               <w:t>: floa</w:t>
             </w:r>
@@ -3038,18 +2951,8 @@
           <w:szCs w:val="28"/>
         </w:rPr>
         <w:tab/>
-      </w:r>
-      <w:proofErr w:type="spellStart"/>
-      <w:r>
-        <w:rPr>
-          <w:b/>
-          <w:bCs/>
-          <w:sz w:val="28"/>
-          <w:szCs w:val="28"/>
-        </w:rPr>
         <w:t>confermaInserimento</w:t>
       </w:r>
-      <w:proofErr w:type="spellEnd"/>
     </w:p>
     <w:tbl>
       <w:tblPr>
@@ -3082,13 +2985,8 @@
             <w:tcW w:w="6437" w:type="dxa"/>
           </w:tcPr>
           <w:p>
-            <w:proofErr w:type="spellStart"/>
-            <w:r>
-              <w:t>confermaInserimento</w:t>
-            </w:r>
-            <w:proofErr w:type="spellEnd"/>
-            <w:r>
-              <w:t>()</w:t>
+            <w:r>
+              <w:t>confermaInserimento()</w:t>
             </w:r>
           </w:p>
         </w:tc>
@@ -3170,23 +3068,7 @@
               </w:numPr>
             </w:pPr>
             <w:r>
-              <w:t xml:space="preserve">è stata associata t a </w:t>
-            </w:r>
-            <w:proofErr w:type="spellStart"/>
-            <w:r>
-              <w:t>inViaggio</w:t>
-            </w:r>
-            <w:proofErr w:type="spellEnd"/>
-            <w:r>
-              <w:t xml:space="preserve"> tramite l’</w:t>
-            </w:r>
-            <w:proofErr w:type="spellStart"/>
-            <w:r>
-              <w:t>associazione”gestisci</w:t>
-            </w:r>
-            <w:proofErr w:type="spellEnd"/>
-            <w:r>
-              <w:t>”;</w:t>
+              <w:t>è stata associata t a inViaggio tramite l’associazione”gestisci”;</w:t>
             </w:r>
           </w:p>
           <w:p>
@@ -3278,18 +3160,8 @@
           <w:szCs w:val="28"/>
         </w:rPr>
         <w:tab/>
-      </w:r>
-      <w:proofErr w:type="spellStart"/>
-      <w:r>
-        <w:rPr>
-          <w:b/>
-          <w:bCs/>
-          <w:sz w:val="28"/>
-          <w:szCs w:val="28"/>
-        </w:rPr>
         <w:t>selezionaCorsa</w:t>
       </w:r>
-      <w:proofErr w:type="spellEnd"/>
     </w:p>
     <w:tbl>
       <w:tblPr>
@@ -3322,25 +3194,18 @@
             <w:tcW w:w="6437" w:type="dxa"/>
           </w:tcPr>
           <w:p>
-            <w:proofErr w:type="spellStart"/>
             <w:r>
               <w:t>seleziona</w:t>
             </w:r>
             <w:r>
               <w:t>Corsa</w:t>
             </w:r>
-            <w:proofErr w:type="spellEnd"/>
-            <w:r>
-              <w:t>(</w:t>
-            </w:r>
-            <w:proofErr w:type="spellStart"/>
-            <w:r>
-              <w:t>cod</w:t>
+            <w:r>
+              <w:t>(cod</w:t>
             </w:r>
             <w:r>
               <w:t>Corsa</w:t>
             </w:r>
-            <w:proofErr w:type="spellEnd"/>
             <w:r>
               <w:t>)</w:t>
             </w:r>
@@ -3460,15 +3325,7 @@
               </w:numPr>
             </w:pPr>
             <w:r>
-              <w:t xml:space="preserve">Viene inizializzato l’attributo </w:t>
-            </w:r>
-            <w:proofErr w:type="spellStart"/>
-            <w:r>
-              <w:t>costoFinale</w:t>
-            </w:r>
-            <w:proofErr w:type="spellEnd"/>
-            <w:r>
-              <w:t xml:space="preserve"> di b;</w:t>
+              <w:t>Viene inizializzato l’attributo costoFinale di b;</w:t>
             </w:r>
           </w:p>
           <w:p>
@@ -3531,15 +3388,6 @@
           <w:szCs w:val="28"/>
         </w:rPr>
         <w:tab/>
-      </w:r>
-      <w:proofErr w:type="spellStart"/>
-      <w:r>
-        <w:rPr>
-          <w:b/>
-          <w:bCs/>
-          <w:sz w:val="28"/>
-          <w:szCs w:val="28"/>
-        </w:rPr>
         <w:t>conferma</w:t>
       </w:r>
       <w:r>
@@ -3551,7 +3399,6 @@
         </w:rPr>
         <w:t>Biglietto</w:t>
       </w:r>
-      <w:proofErr w:type="spellEnd"/>
     </w:p>
     <w:tbl>
       <w:tblPr>
@@ -3584,14 +3431,12 @@
             <w:tcW w:w="6437" w:type="dxa"/>
           </w:tcPr>
           <w:p>
-            <w:proofErr w:type="spellStart"/>
             <w:r>
               <w:t>conferma</w:t>
             </w:r>
             <w:r>
               <w:t>Biglietto</w:t>
             </w:r>
-            <w:proofErr w:type="spellEnd"/>
             <w:r>
               <w:t>()</w:t>
             </w:r>
@@ -3675,15 +3520,7 @@
               </w:numPr>
             </w:pPr>
             <w:r>
-              <w:t xml:space="preserve">Viene aggiornato (decrementato) </w:t>
-            </w:r>
-            <w:proofErr w:type="spellStart"/>
-            <w:r>
-              <w:t>c.numPosti</w:t>
-            </w:r>
-            <w:proofErr w:type="spellEnd"/>
-            <w:r>
-              <w:t>;</w:t>
+              <w:t>Viene aggiornato (decrementato) c.numPosti;</w:t>
             </w:r>
           </w:p>
           <w:p>
@@ -3822,71 +3659,7 @@
           <w:sz w:val="30"/>
           <w:szCs w:val="30"/>
         </w:rPr>
-        <w:t xml:space="preserve">Sono stati applicati i principali pattern GRASP come Controller, Information Expert, basso accoppiamento (low </w:t>
-      </w:r>
-      <w:proofErr w:type="spellStart"/>
-      <w:r>
-        <w:rPr>
-          <w:sz w:val="30"/>
-          <w:szCs w:val="30"/>
-        </w:rPr>
-        <w:t>Coupling</w:t>
-      </w:r>
-      <w:proofErr w:type="spellEnd"/>
-      <w:r>
-        <w:rPr>
-          <w:sz w:val="30"/>
-          <w:szCs w:val="30"/>
-        </w:rPr>
-        <w:t xml:space="preserve">) e alta coesione (High </w:t>
-      </w:r>
-      <w:proofErr w:type="spellStart"/>
-      <w:r>
-        <w:rPr>
-          <w:sz w:val="30"/>
-          <w:szCs w:val="30"/>
-        </w:rPr>
-        <w:t>cohesion</w:t>
-      </w:r>
-      <w:proofErr w:type="spellEnd"/>
-      <w:r>
-        <w:rPr>
-          <w:sz w:val="30"/>
-          <w:szCs w:val="30"/>
-        </w:rPr>
-        <w:t xml:space="preserve">). Sono stati inoltre utilizzati anche alcuni </w:t>
-      </w:r>
-      <w:proofErr w:type="spellStart"/>
-      <w:r>
-        <w:rPr>
-          <w:sz w:val="30"/>
-          <w:szCs w:val="30"/>
-        </w:rPr>
-        <w:t>patter</w:t>
-      </w:r>
-      <w:proofErr w:type="spellEnd"/>
-      <w:r>
-        <w:rPr>
-          <w:sz w:val="30"/>
-          <w:szCs w:val="30"/>
-        </w:rPr>
-        <w:t xml:space="preserve"> </w:t>
-      </w:r>
-      <w:proofErr w:type="spellStart"/>
-      <w:r>
-        <w:rPr>
-          <w:sz w:val="30"/>
-          <w:szCs w:val="30"/>
-        </w:rPr>
-        <w:t>GoF</w:t>
-      </w:r>
-      <w:proofErr w:type="spellEnd"/>
-      <w:r>
-        <w:rPr>
-          <w:sz w:val="30"/>
-          <w:szCs w:val="30"/>
-        </w:rPr>
-        <w:t xml:space="preserve"> in particolare sono stati utilizzati:</w:t>
+        <w:t>Sono stati applicati i principali pattern GRASP come Controller, Information Expert, basso accoppiamento (low Coupling) e alta coesione (High cohesion). Sono stati inoltre utilizzati anche alcuni patter GoF in particolare sono stati utilizzati:</w:t>
       </w:r>
     </w:p>
     <w:p>
@@ -3921,23 +3694,7 @@
           <w:sz w:val="30"/>
           <w:szCs w:val="30"/>
         </w:rPr>
-        <w:t xml:space="preserve"> per la classe software </w:t>
-      </w:r>
-      <w:proofErr w:type="spellStart"/>
-      <w:r>
-        <w:rPr>
-          <w:sz w:val="30"/>
-          <w:szCs w:val="30"/>
-        </w:rPr>
-        <w:t>inViaggio</w:t>
-      </w:r>
-      <w:proofErr w:type="spellEnd"/>
-      <w:r>
-        <w:rPr>
-          <w:sz w:val="30"/>
-          <w:szCs w:val="30"/>
-        </w:rPr>
-        <w:t xml:space="preserve"> al fine di avere un’unica istanza della classe all’interno del sistema.</w:t>
+        <w:t xml:space="preserve"> per la classe software inViaggio al fine di avere un’unica istanza della classe all’interno del sistema.</w:t>
       </w:r>
     </w:p>
     <w:p>
@@ -3952,7 +3709,6 @@
           <w:szCs w:val="30"/>
         </w:rPr>
       </w:pPr>
-      <w:proofErr w:type="spellStart"/>
       <w:r>
         <w:rPr>
           <w:sz w:val="30"/>
@@ -3960,7 +3716,6 @@
         </w:rPr>
         <w:t>Facade</w:t>
       </w:r>
-      <w:proofErr w:type="spellEnd"/>
       <w:r>
         <w:rPr>
           <w:sz w:val="30"/>
@@ -4020,39 +3775,7 @@
           <w:sz w:val="30"/>
           <w:szCs w:val="30"/>
         </w:rPr>
-        <w:t xml:space="preserve">È stato scelto di utilizzare come </w:t>
-      </w:r>
-      <w:proofErr w:type="spellStart"/>
-      <w:r>
-        <w:rPr>
-          <w:sz w:val="30"/>
-          <w:szCs w:val="30"/>
-        </w:rPr>
-        <w:t>Facade</w:t>
-      </w:r>
-      <w:proofErr w:type="spellEnd"/>
-      <w:r>
-        <w:rPr>
-          <w:sz w:val="30"/>
-          <w:szCs w:val="30"/>
-        </w:rPr>
-        <w:t xml:space="preserve"> Controller l’istanza di </w:t>
-      </w:r>
-      <w:proofErr w:type="spellStart"/>
-      <w:r>
-        <w:rPr>
-          <w:sz w:val="30"/>
-          <w:szCs w:val="30"/>
-        </w:rPr>
-        <w:t>InViaggio</w:t>
-      </w:r>
-      <w:proofErr w:type="spellEnd"/>
-      <w:r>
-        <w:rPr>
-          <w:sz w:val="30"/>
-          <w:szCs w:val="30"/>
-        </w:rPr>
-        <w:t>, ossia la classe concettuale che astrae il sistema.</w:t>
+        <w:t>È stato scelto di utilizzare come Facade Controller l’istanza di InViaggio, ossia la classe concettuale che astrae il sistema.</w:t>
       </w:r>
     </w:p>
     <w:p>
@@ -4082,7 +3805,6 @@
         </w:rPr>
         <w:t xml:space="preserve">2.2.1 UC2 </w:t>
       </w:r>
-      <w:proofErr w:type="spellStart"/>
       <w:r>
         <w:rPr>
           <w:b/>
@@ -4092,7 +3814,6 @@
         </w:rPr>
         <w:t>inserisciNuovaTratta</w:t>
       </w:r>
-      <w:proofErr w:type="spellEnd"/>
     </w:p>
     <w:p>
       <w:pPr>
@@ -4108,7 +3829,7 @@
           <w:szCs w:val="30"/>
         </w:rPr>
         <w:drawing>
-          <wp:inline distT="0" distB="0" distL="0" distR="0" wp14:anchorId="07CBE3AC" wp14:editId="49C70F5E">
+          <wp:inline distT="0" distB="0" distL="0" distR="0" wp14:anchorId="07CBE3AC" wp14:editId="28CFB6C7">
             <wp:extent cx="6391275" cy="3239703"/>
             <wp:effectExtent l="0" t="0" r="0" b="0"/>
             <wp:docPr id="2047452818" name="Immagine 9"/>
@@ -4188,19 +3909,8 @@
           <w:sz w:val="30"/>
           <w:szCs w:val="30"/>
         </w:rPr>
-        <w:t xml:space="preserve">2 </w:t>
-      </w:r>
-      <w:proofErr w:type="spellStart"/>
-      <w:r>
-        <w:rPr>
-          <w:b/>
-          <w:bCs/>
-          <w:sz w:val="30"/>
-          <w:szCs w:val="30"/>
-        </w:rPr>
-        <w:t>inserisciCorsa</w:t>
-      </w:r>
-      <w:proofErr w:type="spellEnd"/>
+        <w:t>2 inserisciCorsa</w:t>
+      </w:r>
     </w:p>
     <w:p>
       <w:pPr>
@@ -4355,7 +4065,6 @@
         </w:rPr>
         <w:t xml:space="preserve">UC2 </w:t>
       </w:r>
-      <w:proofErr w:type="spellStart"/>
       <w:r>
         <w:rPr>
           <w:b/>
@@ -4365,7 +4074,6 @@
         </w:rPr>
         <w:t>confermaInserimento</w:t>
       </w:r>
-      <w:proofErr w:type="spellEnd"/>
     </w:p>
     <w:p>
       <w:pPr>
@@ -4479,19 +4187,8 @@
           <w:sz w:val="30"/>
           <w:szCs w:val="30"/>
         </w:rPr>
-        <w:t xml:space="preserve">6 </w:t>
-      </w:r>
-      <w:proofErr w:type="spellStart"/>
-      <w:r>
-        <w:rPr>
-          <w:b/>
-          <w:bCs/>
-          <w:sz w:val="30"/>
-          <w:szCs w:val="30"/>
-        </w:rPr>
-        <w:t>prenotaBiglietto</w:t>
-      </w:r>
-      <w:proofErr w:type="spellEnd"/>
+        <w:t>6 prenotaBiglietto</w:t>
+      </w:r>
     </w:p>
     <w:p>
       <w:pPr>
@@ -4626,7 +4323,6 @@
         </w:rPr>
         <w:t xml:space="preserve"> </w:t>
       </w:r>
-      <w:proofErr w:type="spellStart"/>
       <w:r>
         <w:rPr>
           <w:b/>
@@ -4636,7 +4332,6 @@
         </w:rPr>
         <w:t>selezionaTratta</w:t>
       </w:r>
-      <w:proofErr w:type="spellEnd"/>
     </w:p>
     <w:p>
       <w:pPr>
@@ -4752,7 +4447,6 @@
         </w:rPr>
         <w:t xml:space="preserve">6 </w:t>
       </w:r>
-      <w:proofErr w:type="spellStart"/>
       <w:r>
         <w:rPr>
           <w:b/>
@@ -4762,7 +4456,6 @@
         </w:rPr>
         <w:t>richiediCorsePerData</w:t>
       </w:r>
-      <w:proofErr w:type="spellEnd"/>
     </w:p>
     <w:p>
       <w:pPr>
@@ -4898,19 +4591,8 @@
           <w:sz w:val="30"/>
           <w:szCs w:val="30"/>
         </w:rPr>
-        <w:t xml:space="preserve">7 UC6 </w:t>
-      </w:r>
-      <w:proofErr w:type="spellStart"/>
-      <w:r>
-        <w:rPr>
-          <w:b/>
-          <w:bCs/>
-          <w:sz w:val="30"/>
-          <w:szCs w:val="30"/>
-        </w:rPr>
-        <w:t>selezionaCorsa</w:t>
-      </w:r>
-      <w:proofErr w:type="spellEnd"/>
+        <w:t>7 UC6 selezionaCorsa</w:t>
+      </w:r>
     </w:p>
     <w:p>
       <w:pPr>
@@ -4926,7 +4608,7 @@
           <w:szCs w:val="28"/>
         </w:rPr>
         <w:drawing>
-          <wp:inline distT="0" distB="0" distL="0" distR="0" wp14:anchorId="1D1BC8C5" wp14:editId="7F931CDC">
+          <wp:inline distT="0" distB="0" distL="0" distR="0" wp14:anchorId="1D1BC8C5" wp14:editId="38DA4682">
             <wp:extent cx="6144301" cy="3019425"/>
             <wp:effectExtent l="0" t="0" r="8890" b="0"/>
             <wp:docPr id="715557790" name="Immagine 15"/>
@@ -5024,17 +4706,7 @@
           <w:sz w:val="30"/>
           <w:szCs w:val="30"/>
         </w:rPr>
-        <w:t xml:space="preserve">6 </w:t>
-      </w:r>
-      <w:proofErr w:type="spellStart"/>
-      <w:r>
-        <w:rPr>
-          <w:b/>
-          <w:bCs/>
-          <w:sz w:val="30"/>
-          <w:szCs w:val="30"/>
-        </w:rPr>
-        <w:t>conferma</w:t>
+        <w:t>6 conferma</w:t>
       </w:r>
       <w:r>
         <w:rPr>
@@ -5045,7 +4717,6 @@
         </w:rPr>
         <w:t>Biglietto</w:t>
       </w:r>
-      <w:proofErr w:type="spellEnd"/>
     </w:p>
     <w:p>
       <w:pPr>
@@ -5061,7 +4732,7 @@
           <w:szCs w:val="28"/>
         </w:rPr>
         <w:drawing>
-          <wp:inline distT="0" distB="0" distL="0" distR="0" wp14:anchorId="41211580" wp14:editId="631A35E9">
+          <wp:inline distT="0" distB="0" distL="0" distR="0" wp14:anchorId="41211580" wp14:editId="7B5CF970">
             <wp:extent cx="6080732" cy="3575576"/>
             <wp:effectExtent l="0" t="0" r="0" b="6350"/>
             <wp:docPr id="1574597552" name="Immagine 16"/>
@@ -5160,7 +4831,7 @@
           <w:szCs w:val="28"/>
         </w:rPr>
         <w:drawing>
-          <wp:inline distT="0" distB="0" distL="0" distR="0" wp14:anchorId="0497A566" wp14:editId="6FE5EF4C">
+          <wp:inline distT="0" distB="0" distL="0" distR="0" wp14:anchorId="0497A566" wp14:editId="5103017D">
             <wp:extent cx="6105525" cy="5021366"/>
             <wp:effectExtent l="0" t="0" r="0" b="8255"/>
             <wp:docPr id="1725453804" name="Immagine 1" descr="Immagine che contiene testo, schermata, diagramma, Parallelo&#10;&#10;Descrizione generata automaticamente"/>
@@ -5339,23 +5010,7 @@
           <w:sz w:val="30"/>
           <w:szCs w:val="30"/>
         </w:rPr>
-        <w:t xml:space="preserve">Il testing è un processo fondamentale nello </w:t>
-      </w:r>
-      <w:proofErr w:type="spellStart"/>
-      <w:r>
-        <w:rPr>
-          <w:sz w:val="30"/>
-          <w:szCs w:val="30"/>
-        </w:rPr>
-        <w:t>svilupo</w:t>
-      </w:r>
-      <w:proofErr w:type="spellEnd"/>
-      <w:r>
-        <w:rPr>
-          <w:sz w:val="30"/>
-          <w:szCs w:val="30"/>
-        </w:rPr>
-        <w:t xml:space="preserve"> del software in quando consente di esaminare e verificare la funzionalità e la correttezza del programma. Per effettuare il testing sono stati utilizzati i test unitari con un approccio Bottom-Up, quindi per testarli si è partiti dalle classi meno accoppiate verso le classi più accoppiate. </w:t>
+        <w:t xml:space="preserve">Il testing è un processo fondamentale nello svilupo del software in quando consente di esaminare e verificare la funzionalità e la correttezza del programma. Per effettuare il testing sono stati utilizzati i test unitari con un approccio Bottom-Up, quindi per testarli si è partiti dalle classi meno accoppiate verso le classi più accoppiate. </w:t>
       </w:r>
     </w:p>
     <w:p>
@@ -5413,92 +5068,19 @@
           <w:szCs w:val="30"/>
         </w:rPr>
       </w:pPr>
-      <w:proofErr w:type="spellStart"/>
-      <w:r>
-        <w:rPr>
-          <w:sz w:val="30"/>
-          <w:szCs w:val="30"/>
-        </w:rPr>
-        <w:t>setPosti</w:t>
-      </w:r>
-      <w:proofErr w:type="spellEnd"/>
-      <w:r>
-        <w:rPr>
-          <w:sz w:val="30"/>
-          <w:szCs w:val="30"/>
-        </w:rPr>
-        <w:t>():</w:t>
-      </w:r>
-      <w:r>
-        <w:rPr>
-          <w:sz w:val="30"/>
-          <w:szCs w:val="30"/>
-        </w:rPr>
-        <w:t xml:space="preserve"> viene verificato che in base al valore assunto dall’attributo “</w:t>
-      </w:r>
-      <w:proofErr w:type="spellStart"/>
-      <w:r>
-        <w:rPr>
-          <w:sz w:val="30"/>
-          <w:szCs w:val="30"/>
-        </w:rPr>
-        <w:t>tipoMezzo</w:t>
-      </w:r>
-      <w:proofErr w:type="spellEnd"/>
-      <w:r>
-        <w:rPr>
-          <w:sz w:val="30"/>
-          <w:szCs w:val="30"/>
-        </w:rPr>
-        <w:t>” venga settato in modo opportuno l’attributo “</w:t>
-      </w:r>
-      <w:proofErr w:type="spellStart"/>
-      <w:r>
-        <w:rPr>
-          <w:sz w:val="30"/>
-          <w:szCs w:val="30"/>
-        </w:rPr>
-        <w:t>numPosti</w:t>
-      </w:r>
-      <w:proofErr w:type="spellEnd"/>
-      <w:r>
-        <w:rPr>
-          <w:sz w:val="30"/>
-          <w:szCs w:val="30"/>
-        </w:rPr>
-        <w:t xml:space="preserve">” (viene settato a 52 se </w:t>
-      </w:r>
-      <w:proofErr w:type="spellStart"/>
-      <w:r>
-        <w:rPr>
-          <w:sz w:val="30"/>
-          <w:szCs w:val="30"/>
-        </w:rPr>
-        <w:t>tipoMezzo</w:t>
-      </w:r>
-      <w:proofErr w:type="spellEnd"/>
-      <w:r>
-        <w:rPr>
-          <w:sz w:val="30"/>
-          <w:szCs w:val="30"/>
-        </w:rPr>
-        <w:t xml:space="preserve">=1, a 100 </w:t>
-      </w:r>
-      <w:proofErr w:type="spellStart"/>
-      <w:r>
-        <w:rPr>
-          <w:sz w:val="30"/>
-          <w:szCs w:val="30"/>
-        </w:rPr>
-        <w:t>altirmenti</w:t>
-      </w:r>
-      <w:proofErr w:type="spellEnd"/>
-      <w:r>
-        <w:rPr>
-          <w:sz w:val="30"/>
-          <w:szCs w:val="30"/>
-        </w:rPr>
-        <w:t>).</w:t>
+      <w:r>
+        <w:rPr>
+          <w:sz w:val="30"/>
+          <w:szCs w:val="30"/>
+        </w:rPr>
+        <w:t>setPosti():</w:t>
+      </w:r>
+      <w:r>
+        <w:rPr>
+          <w:sz w:val="30"/>
+          <w:szCs w:val="30"/>
+        </w:rPr>
+        <w:t xml:space="preserve"> viene verificato che in base al valore assunto dall’attributo “tipoMezzo” venga settato in modo opportuno l’attributo “numPosti” (viene settato a 52 se tipoMezzo=1, a 100 altirmenti).</w:t>
       </w:r>
     </w:p>
     <w:p>
@@ -5513,21 +5095,12 @@
           <w:szCs w:val="30"/>
         </w:rPr>
       </w:pPr>
-      <w:proofErr w:type="spellStart"/>
-      <w:r>
-        <w:rPr>
-          <w:sz w:val="30"/>
-          <w:szCs w:val="30"/>
-        </w:rPr>
-        <w:t>isDisponibileData</w:t>
-      </w:r>
-      <w:proofErr w:type="spellEnd"/>
-      <w:r>
-        <w:rPr>
-          <w:sz w:val="30"/>
-          <w:szCs w:val="30"/>
-        </w:rPr>
-        <w:t>():</w:t>
+      <w:r>
+        <w:rPr>
+          <w:sz w:val="30"/>
+          <w:szCs w:val="30"/>
+        </w:rPr>
+        <w:t>isDisponibileData():</w:t>
       </w:r>
       <w:r>
         <w:rPr>
@@ -5541,7 +5114,123 @@
           <w:sz w:val="30"/>
           <w:szCs w:val="30"/>
         </w:rPr>
-        <w:t xml:space="preserve"> se una corsa è disponibile in una specifica data.</w:t>
+        <w:t>:</w:t>
+      </w:r>
+    </w:p>
+    <w:p>
+      <w:pPr>
+        <w:pStyle w:val="Paragrafoelenco"/>
+        <w:numPr>
+          <w:ilvl w:val="1"/>
+          <w:numId w:val="19"/>
+        </w:numPr>
+        <w:rPr>
+          <w:sz w:val="30"/>
+          <w:szCs w:val="30"/>
+        </w:rPr>
+      </w:pPr>
+      <w:r>
+        <w:rPr>
+          <w:sz w:val="30"/>
+          <w:szCs w:val="30"/>
+        </w:rPr>
+        <w:t>che venga ritornato il valore “true” quando viene chiamato il metodo fornendo una data in cui è presente una corsa con posti disponibili.</w:t>
+      </w:r>
+    </w:p>
+    <w:p>
+      <w:pPr>
+        <w:pStyle w:val="Paragrafoelenco"/>
+        <w:numPr>
+          <w:ilvl w:val="1"/>
+          <w:numId w:val="19"/>
+        </w:numPr>
+        <w:rPr>
+          <w:sz w:val="30"/>
+          <w:szCs w:val="30"/>
+        </w:rPr>
+      </w:pPr>
+      <w:r>
+        <w:rPr>
+          <w:sz w:val="30"/>
+          <w:szCs w:val="30"/>
+        </w:rPr>
+        <w:t>che venga ritornato il valore “</w:t>
+      </w:r>
+      <w:r>
+        <w:rPr>
+          <w:sz w:val="30"/>
+          <w:szCs w:val="30"/>
+        </w:rPr>
+        <w:t>false</w:t>
+      </w:r>
+      <w:r>
+        <w:rPr>
+          <w:sz w:val="30"/>
+          <w:szCs w:val="30"/>
+        </w:rPr>
+        <w:t xml:space="preserve">” quando viene chiamato il metodo fornendo una data in cui </w:t>
+      </w:r>
+      <w:r>
+        <w:rPr>
+          <w:sz w:val="30"/>
+          <w:szCs w:val="30"/>
+        </w:rPr>
+        <w:t>non</w:t>
+      </w:r>
+      <w:r>
+        <w:rPr>
+          <w:sz w:val="30"/>
+          <w:szCs w:val="30"/>
+        </w:rPr>
+        <w:t xml:space="preserve"> presente una corsa.</w:t>
+      </w:r>
+    </w:p>
+    <w:p>
+      <w:pPr>
+        <w:pStyle w:val="Paragrafoelenco"/>
+        <w:numPr>
+          <w:ilvl w:val="1"/>
+          <w:numId w:val="19"/>
+        </w:numPr>
+        <w:rPr>
+          <w:sz w:val="30"/>
+          <w:szCs w:val="30"/>
+        </w:rPr>
+      </w:pPr>
+      <w:r>
+        <w:rPr>
+          <w:sz w:val="30"/>
+          <w:szCs w:val="30"/>
+        </w:rPr>
+        <w:t xml:space="preserve">che venga ritornato il valore “false” quando viene chiamato il metodo fornendo una data in cui </w:t>
+      </w:r>
+      <w:r>
+        <w:rPr>
+          <w:sz w:val="30"/>
+          <w:szCs w:val="30"/>
+        </w:rPr>
+        <w:t>è</w:t>
+      </w:r>
+      <w:r>
+        <w:rPr>
+          <w:sz w:val="30"/>
+          <w:szCs w:val="30"/>
+        </w:rPr>
+        <w:t xml:space="preserve"> presente una corsa</w:t>
+      </w:r>
+      <w:r>
+        <w:rPr>
+          <w:sz w:val="30"/>
+          <w:szCs w:val="30"/>
+        </w:rPr>
+        <w:t xml:space="preserve"> ma senza posti disponibili</w:t>
+      </w:r>
+      <w:r>
+        <w:rPr>
+          <w:sz w:val="30"/>
+          <w:szCs w:val="30"/>
+        </w:rPr>
+        <w:t>.</w:t>
       </w:r>
     </w:p>
     <w:p>
@@ -5556,70 +5245,26 @@
           <w:szCs w:val="30"/>
         </w:rPr>
       </w:pPr>
-      <w:proofErr w:type="spellStart"/>
-      <w:r>
-        <w:rPr>
-          <w:sz w:val="30"/>
-          <w:szCs w:val="30"/>
-        </w:rPr>
-        <w:t>decrementaPosti</w:t>
-      </w:r>
-      <w:proofErr w:type="spellEnd"/>
-      <w:r>
-        <w:rPr>
-          <w:sz w:val="30"/>
-          <w:szCs w:val="30"/>
-        </w:rPr>
-        <w:t>():</w:t>
-      </w:r>
-      <w:r>
-        <w:rPr>
-          <w:sz w:val="30"/>
-          <w:szCs w:val="30"/>
-        </w:rPr>
-        <w:t xml:space="preserve">viene verificato se </w:t>
-      </w:r>
-      <w:r>
-        <w:rPr>
-          <w:sz w:val="30"/>
-          <w:szCs w:val="30"/>
-        </w:rPr>
-        <w:t>il metodo</w:t>
-      </w:r>
-      <w:r>
-        <w:rPr>
-          <w:sz w:val="30"/>
-          <w:szCs w:val="30"/>
-        </w:rPr>
-        <w:t xml:space="preserve"> decrementa il numero dei posti </w:t>
-      </w:r>
-      <w:r>
-        <w:rPr>
-          <w:sz w:val="30"/>
-          <w:szCs w:val="30"/>
-        </w:rPr>
-        <w:t xml:space="preserve">disponibili </w:t>
-      </w:r>
-      <w:r>
-        <w:rPr>
-          <w:sz w:val="30"/>
-          <w:szCs w:val="30"/>
-        </w:rPr>
-        <w:t xml:space="preserve">se </w:t>
-      </w:r>
-      <w:r>
-        <w:rPr>
-          <w:sz w:val="30"/>
-          <w:szCs w:val="30"/>
-        </w:rPr>
-        <w:t>questi sono maggiori di</w:t>
-      </w:r>
-      <w:r>
-        <w:rPr>
-          <w:sz w:val="30"/>
-          <w:szCs w:val="30"/>
-        </w:rPr>
-        <w:t xml:space="preserve"> 0.</w:t>
+      <w:r>
+        <w:rPr>
+          <w:sz w:val="30"/>
+          <w:szCs w:val="30"/>
+        </w:rPr>
+        <w:t>decrementaPosti():</w:t>
+      </w:r>
+      <w:r>
+        <w:rPr>
+          <w:sz w:val="30"/>
+          <w:szCs w:val="30"/>
+        </w:rPr>
+        <w:t xml:space="preserve">viene verificato </w:t>
+      </w:r>
+      <w:r>
+        <w:rPr>
+          <w:sz w:val="30"/>
+          <w:szCs w:val="30"/>
+        </w:rPr>
+        <w:t>che il metodo chiamato torni “true” quando il numero dei posti disponibili di una data corsa è maggiore di “0”, false altrimenti.</w:t>
       </w:r>
     </w:p>
     <w:p>
@@ -5654,21 +5299,12 @@
           <w:szCs w:val="30"/>
         </w:rPr>
       </w:pPr>
-      <w:proofErr w:type="spellStart"/>
-      <w:r>
-        <w:rPr>
-          <w:sz w:val="30"/>
-          <w:szCs w:val="30"/>
-        </w:rPr>
-        <w:t>inserisciCorsa</w:t>
-      </w:r>
-      <w:proofErr w:type="spellEnd"/>
-      <w:r>
-        <w:rPr>
-          <w:sz w:val="30"/>
-          <w:szCs w:val="30"/>
-        </w:rPr>
-        <w:t>():</w:t>
+      <w:r>
+        <w:rPr>
+          <w:sz w:val="30"/>
+          <w:szCs w:val="30"/>
+        </w:rPr>
+        <w:t>inserisciCorsa():</w:t>
       </w:r>
       <w:r>
         <w:rPr>
@@ -5682,30 +5318,68 @@
           <w:sz w:val="30"/>
           <w:szCs w:val="30"/>
         </w:rPr>
-        <w:t xml:space="preserve">viene verificato se </w:t>
-      </w:r>
-      <w:r>
-        <w:rPr>
-          <w:sz w:val="30"/>
-          <w:szCs w:val="30"/>
-        </w:rPr>
-        <w:t>è avvenuto il corretto inserimento della corsa nell’elenco corse della tratta specifica, verificando che il metodo ritorni “</w:t>
-      </w:r>
-      <w:proofErr w:type="spellStart"/>
-      <w:r>
-        <w:rPr>
-          <w:sz w:val="30"/>
-          <w:szCs w:val="30"/>
-        </w:rPr>
-        <w:t>true</w:t>
-      </w:r>
-      <w:proofErr w:type="spellEnd"/>
-      <w:r>
-        <w:rPr>
-          <w:sz w:val="30"/>
-          <w:szCs w:val="30"/>
-        </w:rPr>
-        <w:t>”.</w:t>
+        <w:t>Viene verificato che:</w:t>
+      </w:r>
+    </w:p>
+    <w:p>
+      <w:pPr>
+        <w:pStyle w:val="Paragrafoelenco"/>
+        <w:numPr>
+          <w:ilvl w:val="1"/>
+          <w:numId w:val="20"/>
+        </w:numPr>
+        <w:rPr>
+          <w:sz w:val="30"/>
+          <w:szCs w:val="30"/>
+        </w:rPr>
+      </w:pPr>
+      <w:r>
+        <w:rPr>
+          <w:sz w:val="30"/>
+          <w:szCs w:val="30"/>
+        </w:rPr>
+        <w:t>il metodo chiamato ritorni “true”.</w:t>
+      </w:r>
+    </w:p>
+    <w:p>
+      <w:pPr>
+        <w:pStyle w:val="Paragrafoelenco"/>
+        <w:numPr>
+          <w:ilvl w:val="1"/>
+          <w:numId w:val="20"/>
+        </w:numPr>
+        <w:rPr>
+          <w:sz w:val="30"/>
+          <w:szCs w:val="30"/>
+        </w:rPr>
+      </w:pPr>
+      <w:r>
+        <w:rPr>
+          <w:sz w:val="30"/>
+          <w:szCs w:val="30"/>
+        </w:rPr>
+        <w:t xml:space="preserve">viene verificato se è avvenuto il corretto inserimento della corsa nell’elenco corse </w:t>
+      </w:r>
+      <w:r>
+        <w:rPr>
+          <w:sz w:val="30"/>
+          <w:szCs w:val="30"/>
+        </w:rPr>
+        <w:t xml:space="preserve">posseduto </w:t>
+      </w:r>
+      <w:r>
+        <w:rPr>
+          <w:sz w:val="30"/>
+          <w:szCs w:val="30"/>
+        </w:rPr>
+        <w:t xml:space="preserve">della tratta specifica, verificando che </w:t>
+      </w:r>
+      <w:r>
+        <w:rPr>
+          <w:sz w:val="30"/>
+          <w:szCs w:val="30"/>
+        </w:rPr>
+        <w:t>la dimensione della mappa sia aumenta di 1</w:t>
       </w:r>
     </w:p>
     <w:p>
@@ -5720,42 +5394,19 @@
           <w:szCs w:val="30"/>
         </w:rPr>
       </w:pPr>
-      <w:proofErr w:type="spellStart"/>
-      <w:r>
-        <w:rPr>
-          <w:sz w:val="30"/>
-          <w:szCs w:val="30"/>
-        </w:rPr>
-        <w:t>generaCodiceCorsa</w:t>
-      </w:r>
-      <w:proofErr w:type="spellEnd"/>
-      <w:r>
-        <w:rPr>
-          <w:sz w:val="30"/>
-          <w:szCs w:val="30"/>
-        </w:rPr>
-        <w:t>():</w:t>
-      </w:r>
-      <w:r>
-        <w:rPr>
-          <w:sz w:val="30"/>
-          <w:szCs w:val="30"/>
-        </w:rPr>
-        <w:t xml:space="preserve"> </w:t>
-      </w:r>
-      <w:r>
-        <w:rPr>
-          <w:sz w:val="30"/>
-          <w:szCs w:val="30"/>
-        </w:rPr>
-        <w:t>viene verificato</w:t>
-      </w:r>
-      <w:r>
-        <w:rPr>
-          <w:sz w:val="30"/>
-          <w:szCs w:val="30"/>
-        </w:rPr>
-        <w:t xml:space="preserve"> che il metodo generi il codice corsa in modo corretto.</w:t>
+      <w:r>
+        <w:rPr>
+          <w:sz w:val="30"/>
+          <w:szCs w:val="30"/>
+        </w:rPr>
+        <w:t>generaCodiceCorsa():</w:t>
+      </w:r>
+      <w:r>
+        <w:rPr>
+          <w:sz w:val="30"/>
+          <w:szCs w:val="30"/>
+        </w:rPr>
+        <w:t xml:space="preserve"> viene verificato che il metodo generi il codice corsa in modo corretto.</w:t>
       </w:r>
     </w:p>
     <w:p>
@@ -5770,35 +5421,97 @@
           <w:szCs w:val="30"/>
         </w:rPr>
       </w:pPr>
-      <w:proofErr w:type="spellStart"/>
-      <w:r>
-        <w:rPr>
-          <w:sz w:val="30"/>
-          <w:szCs w:val="30"/>
-        </w:rPr>
-        <w:t>getCorsePerData</w:t>
-      </w:r>
-      <w:proofErr w:type="spellEnd"/>
-      <w:r>
-        <w:rPr>
-          <w:sz w:val="30"/>
-          <w:szCs w:val="30"/>
-        </w:rPr>
-        <w:t>():</w:t>
-      </w:r>
-      <w:r>
-        <w:rPr>
-          <w:sz w:val="30"/>
-          <w:szCs w:val="30"/>
-        </w:rPr>
-        <w:t xml:space="preserve"> viene verificato se il metodo ritorna la lista corretta delle corse disponibili </w:t>
-      </w:r>
-      <w:r>
-        <w:rPr>
-          <w:sz w:val="30"/>
-          <w:szCs w:val="30"/>
-        </w:rPr>
-        <w:t>nella data specificata.</w:t>
+      <w:r>
+        <w:rPr>
+          <w:sz w:val="30"/>
+          <w:szCs w:val="30"/>
+        </w:rPr>
+        <w:lastRenderedPageBreak/>
+        <w:t>getCorsePerData():</w:t>
+      </w:r>
+      <w:r>
+        <w:rPr>
+          <w:sz w:val="30"/>
+          <w:szCs w:val="30"/>
+        </w:rPr>
+        <w:t xml:space="preserve"> viene verificato </w:t>
+      </w:r>
+      <w:r>
+        <w:rPr>
+          <w:sz w:val="30"/>
+          <w:szCs w:val="30"/>
+        </w:rPr>
+        <w:t>che</w:t>
+      </w:r>
+      <w:r>
+        <w:rPr>
+          <w:sz w:val="30"/>
+          <w:szCs w:val="30"/>
+        </w:rPr>
+        <w:t xml:space="preserve"> il metodo ritorn</w:t>
+      </w:r>
+      <w:r>
+        <w:rPr>
+          <w:sz w:val="30"/>
+          <w:szCs w:val="30"/>
+        </w:rPr>
+        <w:t>i</w:t>
+      </w:r>
+      <w:r>
+        <w:rPr>
+          <w:sz w:val="30"/>
+          <w:szCs w:val="30"/>
+        </w:rPr>
+        <w:t xml:space="preserve"> </w:t>
+      </w:r>
+      <w:r>
+        <w:rPr>
+          <w:sz w:val="30"/>
+          <w:szCs w:val="30"/>
+        </w:rPr>
+        <w:t xml:space="preserve">il valore booleano “true” se </w:t>
+      </w:r>
+      <w:r>
+        <w:rPr>
+          <w:sz w:val="30"/>
+          <w:szCs w:val="30"/>
+        </w:rPr>
+        <w:t xml:space="preserve">la lista </w:t>
+      </w:r>
+      <w:r>
+        <w:rPr>
+          <w:sz w:val="30"/>
+          <w:szCs w:val="30"/>
+        </w:rPr>
+        <w:t>ritornata dal metodo relativa alle</w:t>
+      </w:r>
+      <w:r>
+        <w:rPr>
+          <w:sz w:val="30"/>
+          <w:szCs w:val="30"/>
+        </w:rPr>
+        <w:t xml:space="preserve"> corse disponibili </w:t>
+      </w:r>
+      <w:r>
+        <w:rPr>
+          <w:sz w:val="30"/>
+          <w:szCs w:val="30"/>
+        </w:rPr>
+        <w:t>nella data specificata</w:t>
+      </w:r>
+      <w:r>
+        <w:rPr>
+          <w:sz w:val="30"/>
+          <w:szCs w:val="30"/>
+        </w:rPr>
+        <w:t xml:space="preserve"> sia quella attesa</w:t>
+      </w:r>
+      <w:r>
+        <w:rPr>
+          <w:sz w:val="30"/>
+          <w:szCs w:val="30"/>
+        </w:rPr>
+        <w:t>.</w:t>
       </w:r>
     </w:p>
     <w:p>
@@ -5813,21 +5526,12 @@
           <w:szCs w:val="30"/>
         </w:rPr>
       </w:pPr>
-      <w:proofErr w:type="spellStart"/>
-      <w:r>
-        <w:rPr>
-          <w:sz w:val="30"/>
-          <w:szCs w:val="30"/>
-        </w:rPr>
-        <w:t>selezionaCorsa</w:t>
-      </w:r>
-      <w:proofErr w:type="spellEnd"/>
-      <w:r>
-        <w:rPr>
-          <w:sz w:val="30"/>
-          <w:szCs w:val="30"/>
-        </w:rPr>
-        <w:t>():</w:t>
+      <w:r>
+        <w:rPr>
+          <w:sz w:val="30"/>
+          <w:szCs w:val="30"/>
+        </w:rPr>
+        <w:t>selezionaCorsa():</w:t>
       </w:r>
       <w:r>
         <w:rPr>
@@ -5835,6 +5539,13 @@
           <w:szCs w:val="30"/>
         </w:rPr>
         <w:t xml:space="preserve"> viene verificato che il metodo ritorni un’istanza di tipo Corsa</w:t>
+      </w:r>
+      <w:r>
+        <w:rPr>
+          <w:sz w:val="30"/>
+          <w:szCs w:val="30"/>
+        </w:rPr>
+        <w:t>, e viene anche verificato che l’istanza ritornata sia quella attesa.</w:t>
       </w:r>
     </w:p>
     <w:p>
@@ -5869,28 +5580,80 @@
           <w:szCs w:val="30"/>
         </w:rPr>
       </w:pPr>
-      <w:proofErr w:type="spellStart"/>
-      <w:r>
-        <w:rPr>
-          <w:sz w:val="30"/>
-          <w:szCs w:val="30"/>
-        </w:rPr>
-        <w:t>confermaBiglietto</w:t>
-      </w:r>
-      <w:proofErr w:type="spellEnd"/>
-      <w:r>
-        <w:rPr>
-          <w:sz w:val="30"/>
-          <w:szCs w:val="30"/>
-        </w:rPr>
-        <w:t>():</w:t>
-      </w:r>
-      <w:r>
-        <w:rPr>
-          <w:sz w:val="30"/>
-          <w:szCs w:val="30"/>
-        </w:rPr>
-        <w:t xml:space="preserve"> viene verificato il corretto inserimento del biglietto nell’elenco dei biglietti dello specifico utente.</w:t>
+      <w:r>
+        <w:rPr>
+          <w:sz w:val="30"/>
+          <w:szCs w:val="30"/>
+        </w:rPr>
+        <w:t>confermaBiglietto():</w:t>
+      </w:r>
+      <w:r>
+        <w:rPr>
+          <w:sz w:val="30"/>
+          <w:szCs w:val="30"/>
+        </w:rPr>
+        <w:t xml:space="preserve"> viene verificato</w:t>
+      </w:r>
+      <w:r>
+        <w:rPr>
+          <w:sz w:val="30"/>
+          <w:szCs w:val="30"/>
+        </w:rPr>
+        <w:t>:</w:t>
+      </w:r>
+    </w:p>
+    <w:p>
+      <w:pPr>
+        <w:pStyle w:val="Paragrafoelenco"/>
+        <w:numPr>
+          <w:ilvl w:val="1"/>
+          <w:numId w:val="22"/>
+        </w:numPr>
+        <w:rPr>
+          <w:sz w:val="30"/>
+          <w:szCs w:val="30"/>
+        </w:rPr>
+      </w:pPr>
+      <w:r>
+        <w:rPr>
+          <w:sz w:val="30"/>
+          <w:szCs w:val="30"/>
+        </w:rPr>
+        <w:t xml:space="preserve"> il corretto inserimento del biglietto nell’elenco dei biglietti dello specifico utente</w:t>
+      </w:r>
+      <w:r>
+        <w:rPr>
+          <w:sz w:val="30"/>
+          <w:szCs w:val="30"/>
+        </w:rPr>
+        <w:t>, verificando che il metodo chiamato ritorni “true”</w:t>
+      </w:r>
+      <w:r>
+        <w:rPr>
+          <w:sz w:val="30"/>
+          <w:szCs w:val="30"/>
+        </w:rPr>
+        <w:t>.</w:t>
+      </w:r>
+    </w:p>
+    <w:p>
+      <w:pPr>
+        <w:pStyle w:val="Paragrafoelenco"/>
+        <w:numPr>
+          <w:ilvl w:val="1"/>
+          <w:numId w:val="22"/>
+        </w:numPr>
+        <w:rPr>
+          <w:sz w:val="30"/>
+          <w:szCs w:val="30"/>
+        </w:rPr>
+      </w:pPr>
+      <w:r>
+        <w:rPr>
+          <w:sz w:val="30"/>
+          <w:szCs w:val="30"/>
+        </w:rPr>
+        <w:t>Che la dimensione della mappa contenente i biglietti dell’utente sia aumenta di 1.</w:t>
       </w:r>
     </w:p>
     <w:p>
@@ -5905,21 +5668,12 @@
           <w:szCs w:val="30"/>
         </w:rPr>
       </w:pPr>
-      <w:proofErr w:type="spellStart"/>
-      <w:r>
-        <w:rPr>
-          <w:sz w:val="30"/>
-          <w:szCs w:val="30"/>
-        </w:rPr>
-        <w:t>getElencoBiglietti</w:t>
-      </w:r>
-      <w:proofErr w:type="spellEnd"/>
-      <w:r>
-        <w:rPr>
-          <w:sz w:val="30"/>
-          <w:szCs w:val="30"/>
-        </w:rPr>
-        <w:t>()</w:t>
+      <w:r>
+        <w:rPr>
+          <w:sz w:val="30"/>
+          <w:szCs w:val="30"/>
+        </w:rPr>
+        <w:t>getElencoBiglietti()</w:t>
       </w:r>
       <w:r>
         <w:rPr>
@@ -5933,17 +5687,22 @@
           <w:sz w:val="30"/>
           <w:szCs w:val="30"/>
         </w:rPr>
-        <w:t xml:space="preserve"> viene verificata la corretta restituzione dell’elenco dei biglietti dello specifico utente.</w:t>
-      </w:r>
-    </w:p>
-    <w:p>
-      <w:pPr>
-        <w:ind w:left="708"/>
-        <w:rPr>
-          <w:sz w:val="30"/>
-          <w:szCs w:val="30"/>
-        </w:rPr>
-      </w:pPr>
+        <w:t xml:space="preserve"> viene verificat</w:t>
+      </w:r>
+      <w:r>
+        <w:rPr>
+          <w:sz w:val="30"/>
+          <w:szCs w:val="30"/>
+        </w:rPr>
+        <w:t>o che il metodo chiamato ritorni il valore booleano “true”, che indica</w:t>
+      </w:r>
+      <w:r>
+        <w:rPr>
+          <w:sz w:val="30"/>
+          <w:szCs w:val="30"/>
+        </w:rPr>
+        <w:t xml:space="preserve"> la corretta restituzione dell’elenco dei biglietti dello specifico utente.</w:t>
+      </w:r>
     </w:p>
     <w:p>
       <w:pPr>
@@ -5957,16 +5716,13 @@
           <w:szCs w:val="30"/>
         </w:rPr>
       </w:pPr>
-      <w:proofErr w:type="spellStart"/>
-      <w:r>
-        <w:rPr>
-          <w:sz w:val="30"/>
-          <w:szCs w:val="30"/>
-        </w:rPr>
-        <w:lastRenderedPageBreak/>
+      <w:r>
+        <w:rPr>
+          <w:sz w:val="30"/>
+          <w:szCs w:val="30"/>
+        </w:rPr>
         <w:t>inViaggio</w:t>
       </w:r>
-      <w:proofErr w:type="spellEnd"/>
     </w:p>
     <w:p>
       <w:pPr>
@@ -5980,21 +5736,12 @@
           <w:szCs w:val="30"/>
         </w:rPr>
       </w:pPr>
-      <w:proofErr w:type="spellStart"/>
-      <w:r>
-        <w:rPr>
-          <w:sz w:val="30"/>
-          <w:szCs w:val="30"/>
-        </w:rPr>
-        <w:t>getInstance</w:t>
-      </w:r>
-      <w:proofErr w:type="spellEnd"/>
-      <w:r>
-        <w:rPr>
-          <w:sz w:val="30"/>
-          <w:szCs w:val="30"/>
-        </w:rPr>
-        <w:t>():</w:t>
+      <w:r>
+        <w:rPr>
+          <w:sz w:val="30"/>
+          <w:szCs w:val="30"/>
+        </w:rPr>
+        <w:t>getInstance():</w:t>
       </w:r>
       <w:r>
         <w:rPr>
@@ -6030,21 +5777,12 @@
           <w:szCs w:val="30"/>
         </w:rPr>
       </w:pPr>
-      <w:proofErr w:type="spellStart"/>
-      <w:r>
-        <w:rPr>
-          <w:sz w:val="30"/>
-          <w:szCs w:val="30"/>
-        </w:rPr>
-        <w:t>inserisciNuovaTratta</w:t>
-      </w:r>
-      <w:proofErr w:type="spellEnd"/>
-      <w:r>
-        <w:rPr>
-          <w:sz w:val="30"/>
-          <w:szCs w:val="30"/>
-        </w:rPr>
-        <w:t>():</w:t>
+      <w:r>
+        <w:rPr>
+          <w:sz w:val="30"/>
+          <w:szCs w:val="30"/>
+        </w:rPr>
+        <w:t>inserisciNuovaTratta():</w:t>
       </w:r>
       <w:r>
         <w:rPr>
@@ -6065,52 +5803,22 @@
           <w:sz w:val="30"/>
           <w:szCs w:val="30"/>
         </w:rPr>
-        <w:t xml:space="preserve">iene verificato se è avvenuto il corretto inserimento della </w:t>
-      </w:r>
-      <w:r>
-        <w:rPr>
-          <w:sz w:val="30"/>
-          <w:szCs w:val="30"/>
-        </w:rPr>
-        <w:t>tratta</w:t>
-      </w:r>
-      <w:r>
-        <w:rPr>
-          <w:sz w:val="30"/>
-          <w:szCs w:val="30"/>
-        </w:rPr>
-        <w:t xml:space="preserve"> nell’elenco </w:t>
-      </w:r>
-      <w:r>
-        <w:rPr>
-          <w:sz w:val="30"/>
-          <w:szCs w:val="30"/>
-        </w:rPr>
-        <w:t>tratte</w:t>
-      </w:r>
-      <w:r>
-        <w:rPr>
-          <w:sz w:val="30"/>
-          <w:szCs w:val="30"/>
-        </w:rPr>
-        <w:t xml:space="preserve"> </w:t>
-      </w:r>
-      <w:r>
-        <w:rPr>
-          <w:sz w:val="30"/>
-          <w:szCs w:val="30"/>
-        </w:rPr>
-        <w:t xml:space="preserve">posseduto da </w:t>
-      </w:r>
-      <w:proofErr w:type="spellStart"/>
-      <w:r>
-        <w:rPr>
-          <w:sz w:val="30"/>
-          <w:szCs w:val="30"/>
-        </w:rPr>
-        <w:t>inViaggio</w:t>
-      </w:r>
-      <w:proofErr w:type="spellEnd"/>
+        <w:t xml:space="preserve">iene verificato </w:t>
+      </w:r>
+      <w:r>
+        <w:rPr>
+          <w:sz w:val="30"/>
+          <w:szCs w:val="30"/>
+        </w:rPr>
+        <w:t xml:space="preserve">che </w:t>
+      </w:r>
+      <w:r>
+        <w:rPr>
+          <w:sz w:val="30"/>
+          <w:szCs w:val="30"/>
+        </w:rPr>
+        <w:t>il metodo chiamato ritorni “true” quando vengono passati come parametri i dati della tratta che si vuole creare</w:t>
+      </w:r>
       <w:r>
         <w:rPr>
           <w:sz w:val="30"/>
@@ -6131,21 +5839,12 @@
           <w:szCs w:val="30"/>
         </w:rPr>
       </w:pPr>
-      <w:proofErr w:type="spellStart"/>
-      <w:r>
-        <w:rPr>
-          <w:sz w:val="30"/>
-          <w:szCs w:val="30"/>
-        </w:rPr>
-        <w:t>generaCodTratta</w:t>
-      </w:r>
-      <w:proofErr w:type="spellEnd"/>
-      <w:r>
-        <w:rPr>
-          <w:sz w:val="30"/>
-          <w:szCs w:val="30"/>
-        </w:rPr>
-        <w:t>():</w:t>
+      <w:r>
+        <w:rPr>
+          <w:sz w:val="30"/>
+          <w:szCs w:val="30"/>
+        </w:rPr>
+        <w:t>generaCodTratta():</w:t>
       </w:r>
       <w:r>
         <w:rPr>
@@ -6166,21 +5865,7 @@
           <w:sz w:val="30"/>
           <w:szCs w:val="30"/>
         </w:rPr>
-        <w:t xml:space="preserve">iene verificato che il metodo generi il codice </w:t>
-      </w:r>
-      <w:r>
-        <w:rPr>
-          <w:sz w:val="30"/>
-          <w:szCs w:val="30"/>
-        </w:rPr>
-        <w:t>tratta</w:t>
-      </w:r>
-      <w:r>
-        <w:rPr>
-          <w:sz w:val="30"/>
-          <w:szCs w:val="30"/>
-        </w:rPr>
-        <w:t xml:space="preserve"> in modo corretto.</w:t>
+        <w:t>iene verificato che il metodo generi il codice tratta in modo corretto.</w:t>
       </w:r>
     </w:p>
     <w:p>
@@ -6195,21 +5880,12 @@
           <w:szCs w:val="30"/>
         </w:rPr>
       </w:pPr>
-      <w:proofErr w:type="spellStart"/>
-      <w:r>
-        <w:rPr>
-          <w:sz w:val="30"/>
-          <w:szCs w:val="30"/>
-        </w:rPr>
-        <w:t>inserisciCorsa</w:t>
-      </w:r>
-      <w:proofErr w:type="spellEnd"/>
-      <w:r>
-        <w:rPr>
-          <w:sz w:val="30"/>
-          <w:szCs w:val="30"/>
-        </w:rPr>
-        <w:t>():</w:t>
+      <w:r>
+        <w:rPr>
+          <w:sz w:val="30"/>
+          <w:szCs w:val="30"/>
+        </w:rPr>
+        <w:t>inserisciCorsa():</w:t>
       </w:r>
       <w:r>
         <w:rPr>
@@ -6237,9 +5913,29 @@
           <w:sz w:val="30"/>
           <w:szCs w:val="30"/>
         </w:rPr>
-        <w:t xml:space="preserve">che il metodo ritorni </w:t>
-      </w:r>
-      <w:proofErr w:type="spellStart"/>
+        <w:t>che il metodo</w:t>
+      </w:r>
+      <w:r>
+        <w:rPr>
+          <w:sz w:val="30"/>
+          <w:szCs w:val="30"/>
+        </w:rPr>
+        <w:t xml:space="preserve"> chiamato passando i valori dei parametri relativi alla corsa che si vuole creare</w:t>
+      </w:r>
+      <w:r>
+        <w:rPr>
+          <w:sz w:val="30"/>
+          <w:szCs w:val="30"/>
+        </w:rPr>
+        <w:t xml:space="preserve"> ritorni </w:t>
+      </w:r>
+      <w:r>
+        <w:rPr>
+          <w:sz w:val="30"/>
+          <w:szCs w:val="30"/>
+        </w:rPr>
+        <w:t>“</w:t>
+      </w:r>
       <w:r>
         <w:rPr>
           <w:sz w:val="30"/>
@@ -6247,13 +5943,19 @@
         </w:rPr>
         <w:t>true</w:t>
       </w:r>
-      <w:proofErr w:type="spellEnd"/>
-      <w:r>
-        <w:rPr>
-          <w:sz w:val="30"/>
-          <w:szCs w:val="30"/>
-        </w:rPr>
-        <w:t xml:space="preserve"> dopo l’inserimento di una corsa.</w:t>
+      <w:r>
+        <w:rPr>
+          <w:sz w:val="30"/>
+          <w:szCs w:val="30"/>
+        </w:rPr>
+        <w:t>”</w:t>
+      </w:r>
+      <w:r>
+        <w:rPr>
+          <w:sz w:val="30"/>
+          <w:szCs w:val="30"/>
+        </w:rPr>
+        <w:t>.</w:t>
       </w:r>
     </w:p>
     <w:p>
@@ -6268,30 +5970,54 @@
           <w:szCs w:val="30"/>
         </w:rPr>
       </w:pPr>
-      <w:proofErr w:type="spellStart"/>
-      <w:r>
-        <w:rPr>
-          <w:sz w:val="30"/>
-          <w:szCs w:val="30"/>
-        </w:rPr>
-        <w:t>confermaInserimento</w:t>
-      </w:r>
-      <w:proofErr w:type="spellEnd"/>
-      <w:r>
-        <w:rPr>
-          <w:sz w:val="30"/>
-          <w:szCs w:val="30"/>
-        </w:rPr>
-        <w:t>():</w:t>
-      </w:r>
-      <w:r>
-        <w:rPr>
-          <w:sz w:val="30"/>
-          <w:szCs w:val="30"/>
-        </w:rPr>
-        <w:t xml:space="preserve"> Viene verificato che il metodo ritorni </w:t>
-      </w:r>
-      <w:proofErr w:type="spellStart"/>
+      <w:r>
+        <w:rPr>
+          <w:sz w:val="30"/>
+          <w:szCs w:val="30"/>
+        </w:rPr>
+        <w:t>confermaInserimento():</w:t>
+      </w:r>
+      <w:r>
+        <w:rPr>
+          <w:sz w:val="30"/>
+          <w:szCs w:val="30"/>
+        </w:rPr>
+        <w:t xml:space="preserve"> Viene verificato che</w:t>
+      </w:r>
+      <w:r>
+        <w:rPr>
+          <w:sz w:val="30"/>
+          <w:szCs w:val="30"/>
+        </w:rPr>
+        <w:t>:</w:t>
+      </w:r>
+    </w:p>
+    <w:p>
+      <w:pPr>
+        <w:pStyle w:val="Paragrafoelenco"/>
+        <w:numPr>
+          <w:ilvl w:val="1"/>
+          <w:numId w:val="23"/>
+        </w:numPr>
+        <w:rPr>
+          <w:sz w:val="30"/>
+          <w:szCs w:val="30"/>
+        </w:rPr>
+      </w:pPr>
+      <w:r>
+        <w:rPr>
+          <w:sz w:val="30"/>
+          <w:szCs w:val="30"/>
+        </w:rPr>
+        <w:t xml:space="preserve"> il metodo ritorni </w:t>
+      </w:r>
+      <w:r>
+        <w:rPr>
+          <w:sz w:val="30"/>
+          <w:szCs w:val="30"/>
+        </w:rPr>
+        <w:t>“</w:t>
+      </w:r>
       <w:r>
         <w:rPr>
           <w:sz w:val="30"/>
@@ -6299,7 +6025,13 @@
         </w:rPr>
         <w:t>true</w:t>
       </w:r>
-      <w:proofErr w:type="spellEnd"/>
+      <w:r>
+        <w:rPr>
+          <w:sz w:val="30"/>
+          <w:szCs w:val="30"/>
+        </w:rPr>
+        <w:t>”</w:t>
+      </w:r>
       <w:r>
         <w:rPr>
           <w:sz w:val="30"/>
@@ -6319,35 +6051,55 @@
           <w:sz w:val="30"/>
           <w:szCs w:val="30"/>
         </w:rPr>
-        <w:t xml:space="preserve"> dal sistema, e viene verificato </w:t>
-      </w:r>
-      <w:r>
-        <w:rPr>
-          <w:sz w:val="30"/>
-          <w:szCs w:val="30"/>
-        </w:rPr>
-        <w:t>che l’elenco</w:t>
-      </w:r>
-      <w:r>
-        <w:rPr>
-          <w:sz w:val="30"/>
-          <w:szCs w:val="30"/>
-        </w:rPr>
-        <w:t xml:space="preserve"> delle tratte</w:t>
-      </w:r>
-      <w:r>
-        <w:rPr>
-          <w:sz w:val="30"/>
-          <w:szCs w:val="30"/>
-        </w:rPr>
-        <w:t xml:space="preserve"> abbia</w:t>
-      </w:r>
-      <w:r>
-        <w:rPr>
-          <w:sz w:val="30"/>
-          <w:szCs w:val="30"/>
-        </w:rPr>
-        <w:t xml:space="preserve"> un elemento in più.</w:t>
+        <w:t xml:space="preserve"> dal sistema</w:t>
+      </w:r>
+      <w:r>
+        <w:rPr>
+          <w:sz w:val="30"/>
+          <w:szCs w:val="30"/>
+        </w:rPr>
+        <w:t>.</w:t>
+      </w:r>
+    </w:p>
+    <w:p>
+      <w:pPr>
+        <w:pStyle w:val="Paragrafoelenco"/>
+        <w:numPr>
+          <w:ilvl w:val="1"/>
+          <w:numId w:val="23"/>
+        </w:numPr>
+        <w:rPr>
+          <w:sz w:val="30"/>
+          <w:szCs w:val="30"/>
+        </w:rPr>
+      </w:pPr>
+      <w:r>
+        <w:rPr>
+          <w:sz w:val="30"/>
+          <w:szCs w:val="30"/>
+        </w:rPr>
+        <w:t>la dimensione della mappa</w:t>
+      </w:r>
+      <w:r>
+        <w:rPr>
+          <w:sz w:val="30"/>
+          <w:szCs w:val="30"/>
+        </w:rPr>
+        <w:t xml:space="preserve"> posseduta dal sistema</w:t>
+      </w:r>
+      <w:r>
+        <w:rPr>
+          <w:sz w:val="30"/>
+          <w:szCs w:val="30"/>
+        </w:rPr>
+        <w:t xml:space="preserve"> contenente </w:t>
+      </w:r>
+      <w:r>
+        <w:rPr>
+          <w:sz w:val="30"/>
+          <w:szCs w:val="30"/>
+        </w:rPr>
+        <w:t>la lista delle tratte disponibili abbia un elemento in più.</w:t>
       </w:r>
     </w:p>
     <w:p>
@@ -6362,28 +6114,62 @@
           <w:szCs w:val="30"/>
         </w:rPr>
       </w:pPr>
-      <w:proofErr w:type="spellStart"/>
-      <w:r>
-        <w:rPr>
-          <w:sz w:val="30"/>
-          <w:szCs w:val="30"/>
-        </w:rPr>
-        <w:t>prenotaBiglietto</w:t>
-      </w:r>
-      <w:proofErr w:type="spellEnd"/>
-      <w:r>
-        <w:rPr>
-          <w:sz w:val="30"/>
-          <w:szCs w:val="30"/>
-        </w:rPr>
-        <w:t>():</w:t>
-      </w:r>
-      <w:r>
-        <w:rPr>
-          <w:sz w:val="30"/>
-          <w:szCs w:val="30"/>
-        </w:rPr>
-        <w:t xml:space="preserve"> Viene verificato se il metodo ritorna l’elenco delle tratte contenute nel sistema.</w:t>
+      <w:r>
+        <w:rPr>
+          <w:sz w:val="30"/>
+          <w:szCs w:val="30"/>
+        </w:rPr>
+        <w:lastRenderedPageBreak/>
+        <w:t>prenotaBiglietto():</w:t>
+      </w:r>
+      <w:r>
+        <w:rPr>
+          <w:sz w:val="30"/>
+          <w:szCs w:val="30"/>
+        </w:rPr>
+        <w:t xml:space="preserve"> Viene verificato </w:t>
+      </w:r>
+      <w:r>
+        <w:rPr>
+          <w:sz w:val="30"/>
+          <w:szCs w:val="30"/>
+        </w:rPr>
+        <w:t>che</w:t>
+      </w:r>
+      <w:r>
+        <w:rPr>
+          <w:sz w:val="30"/>
+          <w:szCs w:val="30"/>
+        </w:rPr>
+        <w:t xml:space="preserve"> il metodo </w:t>
+      </w:r>
+      <w:r>
+        <w:rPr>
+          <w:sz w:val="30"/>
+          <w:szCs w:val="30"/>
+        </w:rPr>
+        <w:t xml:space="preserve">chiamato </w:t>
+      </w:r>
+      <w:r>
+        <w:rPr>
+          <w:sz w:val="30"/>
+          <w:szCs w:val="30"/>
+        </w:rPr>
+        <w:t>ritorn</w:t>
+      </w:r>
+      <w:r>
+        <w:rPr>
+          <w:sz w:val="30"/>
+          <w:szCs w:val="30"/>
+        </w:rPr>
+        <w:t>i una mappa contenente oggetti di tipo Tratta</w:t>
+      </w:r>
+      <w:r>
+        <w:rPr>
+          <w:sz w:val="30"/>
+          <w:szCs w:val="30"/>
+        </w:rPr>
+        <w:t>.</w:t>
       </w:r>
     </w:p>
     <w:p>
@@ -6398,28 +6184,33 @@
           <w:szCs w:val="30"/>
         </w:rPr>
       </w:pPr>
-      <w:proofErr w:type="spellStart"/>
-      <w:r>
-        <w:rPr>
-          <w:sz w:val="30"/>
-          <w:szCs w:val="30"/>
-        </w:rPr>
-        <w:t>selezionaTratta</w:t>
-      </w:r>
-      <w:proofErr w:type="spellEnd"/>
-      <w:r>
-        <w:rPr>
-          <w:sz w:val="30"/>
-          <w:szCs w:val="30"/>
-        </w:rPr>
-        <w:t>():</w:t>
-      </w:r>
-      <w:r>
-        <w:rPr>
-          <w:sz w:val="30"/>
-          <w:szCs w:val="30"/>
-        </w:rPr>
-        <w:t xml:space="preserve"> Viene verificato che il metodo ritorni un’istanza di tipo Tratta, e andiamo a verificare che la tratta tornata abbia il codice desiderato.</w:t>
+      <w:r>
+        <w:rPr>
+          <w:sz w:val="30"/>
+          <w:szCs w:val="30"/>
+        </w:rPr>
+        <w:t>selezionaTratta():</w:t>
+      </w:r>
+      <w:r>
+        <w:rPr>
+          <w:sz w:val="30"/>
+          <w:szCs w:val="30"/>
+        </w:rPr>
+        <w:t xml:space="preserve"> Viene verificato che il metodo ritorni un’istanza di tipo Tratta, </w:t>
+      </w:r>
+      <w:r>
+        <w:rPr>
+          <w:sz w:val="30"/>
+          <w:szCs w:val="30"/>
+        </w:rPr>
+        <w:t>e viene anche verificato</w:t>
+      </w:r>
+      <w:r>
+        <w:rPr>
+          <w:sz w:val="30"/>
+          <w:szCs w:val="30"/>
+        </w:rPr>
+        <w:t xml:space="preserve"> che la tratta tornata abbia il codice desiderato.</w:t>
       </w:r>
     </w:p>
     <w:p>
@@ -6434,28 +6225,68 @@
           <w:szCs w:val="30"/>
         </w:rPr>
       </w:pPr>
-      <w:proofErr w:type="spellStart"/>
-      <w:r>
-        <w:rPr>
-          <w:sz w:val="30"/>
-          <w:szCs w:val="30"/>
-        </w:rPr>
-        <w:t>richiediCorsePerData</w:t>
-      </w:r>
-      <w:proofErr w:type="spellEnd"/>
-      <w:r>
-        <w:rPr>
-          <w:sz w:val="30"/>
-          <w:szCs w:val="30"/>
-        </w:rPr>
-        <w:t>():</w:t>
-      </w:r>
-      <w:r>
-        <w:rPr>
-          <w:sz w:val="30"/>
-          <w:szCs w:val="30"/>
-        </w:rPr>
-        <w:t xml:space="preserve"> Verifica se il metodo chiamato ritorna la lista di corse disponibili per quella specifica data.</w:t>
+      <w:r>
+        <w:rPr>
+          <w:sz w:val="30"/>
+          <w:szCs w:val="30"/>
+        </w:rPr>
+        <w:t>richiediCorsePerData():</w:t>
+      </w:r>
+      <w:r>
+        <w:rPr>
+          <w:sz w:val="30"/>
+          <w:szCs w:val="30"/>
+        </w:rPr>
+        <w:t>Viene verificato che</w:t>
+      </w:r>
+      <w:r>
+        <w:rPr>
+          <w:sz w:val="30"/>
+          <w:szCs w:val="30"/>
+        </w:rPr>
+        <w:t xml:space="preserve"> il metodo chiamato ritorn</w:t>
+      </w:r>
+      <w:r>
+        <w:rPr>
+          <w:sz w:val="30"/>
+          <w:szCs w:val="30"/>
+        </w:rPr>
+        <w:t>i</w:t>
+      </w:r>
+      <w:r>
+        <w:rPr>
+          <w:sz w:val="30"/>
+          <w:szCs w:val="30"/>
+        </w:rPr>
+        <w:t xml:space="preserve"> la lista d</w:t>
+      </w:r>
+      <w:r>
+        <w:rPr>
+          <w:sz w:val="30"/>
+          <w:szCs w:val="30"/>
+        </w:rPr>
+        <w:t>elle</w:t>
+      </w:r>
+      <w:r>
+        <w:rPr>
+          <w:sz w:val="30"/>
+          <w:szCs w:val="30"/>
+        </w:rPr>
+        <w:t xml:space="preserve"> corse disponibili </w:t>
+      </w:r>
+      <w:r>
+        <w:rPr>
+          <w:sz w:val="30"/>
+          <w:szCs w:val="30"/>
+        </w:rPr>
+        <w:t>per una data specifica passata come parametro</w:t>
+      </w:r>
+      <w:r>
+        <w:rPr>
+          <w:sz w:val="30"/>
+          <w:szCs w:val="30"/>
+        </w:rPr>
+        <w:t>.</w:t>
       </w:r>
     </w:p>
     <w:p>
@@ -6470,49 +6301,19 @@
           <w:szCs w:val="30"/>
         </w:rPr>
       </w:pPr>
-      <w:proofErr w:type="spellStart"/>
-      <w:r>
-        <w:rPr>
-          <w:sz w:val="30"/>
-          <w:szCs w:val="30"/>
-        </w:rPr>
-        <w:t>generaCodBiglietto</w:t>
-      </w:r>
-      <w:proofErr w:type="spellEnd"/>
-      <w:r>
-        <w:rPr>
-          <w:sz w:val="30"/>
-          <w:szCs w:val="30"/>
-        </w:rPr>
-        <w:t>():</w:t>
-      </w:r>
-      <w:r>
-        <w:rPr>
-          <w:sz w:val="30"/>
-          <w:szCs w:val="30"/>
-        </w:rPr>
-        <w:t xml:space="preserve"> V</w:t>
-      </w:r>
-      <w:r>
-        <w:rPr>
-          <w:sz w:val="30"/>
-          <w:szCs w:val="30"/>
-        </w:rPr>
-        <w:t xml:space="preserve">iene verificato che il metodo generi il codice </w:t>
-      </w:r>
-      <w:r>
-        <w:rPr>
-          <w:sz w:val="30"/>
-          <w:szCs w:val="30"/>
-        </w:rPr>
-        <w:t>del biglietto</w:t>
-      </w:r>
-      <w:r>
-        <w:rPr>
-          <w:sz w:val="30"/>
-          <w:szCs w:val="30"/>
-        </w:rPr>
-        <w:t xml:space="preserve"> in modo corretto.</w:t>
+      <w:r>
+        <w:rPr>
+          <w:sz w:val="30"/>
+          <w:szCs w:val="30"/>
+        </w:rPr>
+        <w:t>generaCodBiglietto():</w:t>
+      </w:r>
+      <w:r>
+        <w:rPr>
+          <w:sz w:val="30"/>
+          <w:szCs w:val="30"/>
+        </w:rPr>
+        <w:t xml:space="preserve"> Viene verificato che il metodo generi il codice del biglietto in modo corretto.</w:t>
       </w:r>
     </w:p>
     <w:p>
@@ -6527,28 +6328,40 @@
           <w:szCs w:val="30"/>
         </w:rPr>
       </w:pPr>
-      <w:proofErr w:type="spellStart"/>
-      <w:r>
-        <w:rPr>
-          <w:sz w:val="30"/>
-          <w:szCs w:val="30"/>
-        </w:rPr>
-        <w:t>selezionaCorsa</w:t>
-      </w:r>
-      <w:proofErr w:type="spellEnd"/>
-      <w:r>
-        <w:rPr>
-          <w:sz w:val="30"/>
-          <w:szCs w:val="30"/>
-        </w:rPr>
-        <w:t>():</w:t>
-      </w:r>
-      <w:r>
-        <w:rPr>
-          <w:sz w:val="30"/>
-          <w:szCs w:val="30"/>
-        </w:rPr>
-        <w:t xml:space="preserve"> Viene verificato che il metodo chiamato ritorni un’istanza della classe Biglietto</w:t>
+      <w:r>
+        <w:rPr>
+          <w:sz w:val="30"/>
+          <w:szCs w:val="30"/>
+        </w:rPr>
+        <w:t>selezionaCorsa():</w:t>
+      </w:r>
+      <w:r>
+        <w:rPr>
+          <w:sz w:val="30"/>
+          <w:szCs w:val="30"/>
+        </w:rPr>
+        <w:t xml:space="preserve"> Viene verificato che il metodo chiamato</w:t>
+      </w:r>
+      <w:r>
+        <w:rPr>
+          <w:sz w:val="30"/>
+          <w:szCs w:val="30"/>
+        </w:rPr>
+        <w:t xml:space="preserve"> fornendo come parametro il codice della corsa selezionata</w:t>
+      </w:r>
+      <w:r>
+        <w:rPr>
+          <w:sz w:val="30"/>
+          <w:szCs w:val="30"/>
+        </w:rPr>
+        <w:t xml:space="preserve"> ritorni un’istanza della classe Biglietto</w:t>
+      </w:r>
+      <w:r>
+        <w:rPr>
+          <w:sz w:val="30"/>
+          <w:szCs w:val="30"/>
+        </w:rPr>
+        <w:t>.</w:t>
       </w:r>
     </w:p>
     <w:p>
@@ -6563,21 +6376,12 @@
           <w:szCs w:val="30"/>
         </w:rPr>
       </w:pPr>
-      <w:proofErr w:type="spellStart"/>
-      <w:r>
-        <w:rPr>
-          <w:sz w:val="30"/>
-          <w:szCs w:val="30"/>
-        </w:rPr>
-        <w:t>confermaBiglietto</w:t>
-      </w:r>
-      <w:proofErr w:type="spellEnd"/>
-      <w:r>
-        <w:rPr>
-          <w:sz w:val="30"/>
-          <w:szCs w:val="30"/>
-        </w:rPr>
-        <w:t>():</w:t>
+      <w:r>
+        <w:rPr>
+          <w:sz w:val="30"/>
+          <w:szCs w:val="30"/>
+        </w:rPr>
+        <w:t>confermaBiglietto():</w:t>
       </w:r>
       <w:r>
         <w:rPr>
@@ -6586,7 +6390,13 @@
         </w:rPr>
         <w:t xml:space="preserve"> Viene verificato che il metodo ritorni </w:t>
       </w:r>
-      <w:proofErr w:type="spellStart"/>
+      <w:r>
+        <w:rPr>
+          <w:sz w:val="30"/>
+          <w:szCs w:val="30"/>
+        </w:rPr>
+        <w:t>“</w:t>
+      </w:r>
       <w:r>
         <w:rPr>
           <w:sz w:val="30"/>
@@ -6594,7 +6404,13 @@
         </w:rPr>
         <w:t>true</w:t>
       </w:r>
-      <w:proofErr w:type="spellEnd"/>
+      <w:r>
+        <w:rPr>
+          <w:sz w:val="30"/>
+          <w:szCs w:val="30"/>
+        </w:rPr>
+        <w:t>”</w:t>
+      </w:r>
       <w:r>
         <w:rPr>
           <w:sz w:val="30"/>
@@ -7585,7 +7401,7 @@
         <w:rFonts w:ascii="Courier New" w:hAnsi="Courier New" w:cs="Courier New" w:hint="default"/>
       </w:rPr>
     </w:lvl>
-    <w:lvl w:ilvl="1" w:tplc="04100003" w:tentative="1">
+    <w:lvl w:ilvl="1" w:tplc="04100003">
       <w:start w:val="1"/>
       <w:numFmt w:val="bullet"/>
       <w:lvlText w:val="o"/>
@@ -7924,7 +7740,7 @@
         <w:rFonts w:ascii="Courier New" w:hAnsi="Courier New" w:cs="Courier New" w:hint="default"/>
       </w:rPr>
     </w:lvl>
-    <w:lvl w:ilvl="1" w:tplc="04100003" w:tentative="1">
+    <w:lvl w:ilvl="1" w:tplc="04100003">
       <w:start w:val="1"/>
       <w:numFmt w:val="bullet"/>
       <w:lvlText w:val="o"/>
@@ -8352,7 +8168,7 @@
         <w:rFonts w:ascii="Courier New" w:hAnsi="Courier New" w:cs="Courier New" w:hint="default"/>
       </w:rPr>
     </w:lvl>
-    <w:lvl w:ilvl="1" w:tplc="FFFFFFFF" w:tentative="1">
+    <w:lvl w:ilvl="1" w:tplc="FFFFFFFF">
       <w:start w:val="1"/>
       <w:numFmt w:val="bullet"/>
       <w:lvlText w:val="o"/>
@@ -8578,7 +8394,7 @@
         <w:rFonts w:ascii="Courier New" w:hAnsi="Courier New" w:cs="Courier New" w:hint="default"/>
       </w:rPr>
     </w:lvl>
-    <w:lvl w:ilvl="1" w:tplc="04100003" w:tentative="1">
+    <w:lvl w:ilvl="1" w:tplc="04100003">
       <w:start w:val="1"/>
       <w:numFmt w:val="bullet"/>
       <w:lvlText w:val="o"/>

</xml_diff>